<commit_message>
Added statistical test and plot functions
</commit_message>
<xml_diff>
--- a/Data_analysis_outline.docx
+++ b/Data_analysis_outline.docx
@@ -461,6 +461,32 @@
         <w:spacing w:line="240" w:lineRule="auto"/>
         <w:ind w:left="360"/>
       </w:pPr>
+      <w:r>
+        <w:t>(</w:t>
+      </w:r>
+      <w:r>
+        <w:t>…</w:t>
+      </w:r>
+      <w:r>
+        <w:t>)</w:t>
+      </w:r>
+    </w:p>
+    <w:p>
+      <w:pPr>
+        <w:pStyle w:val="ListParagraph"/>
+        <w:spacing w:line="240" w:lineRule="auto"/>
+        <w:ind w:left="360"/>
+      </w:pPr>
+    </w:p>
+    <w:p>
+      <w:pPr>
+        <w:pStyle w:val="ListParagraph"/>
+        <w:spacing w:line="240" w:lineRule="auto"/>
+        <w:ind w:left="360"/>
+      </w:pPr>
+      <w:r>
+        <w:t>Check location in Shoot Apical Meristem atlas of HB-regulated genes</w:t>
+      </w:r>
     </w:p>
     <w:p>
       <w:pPr>

</xml_diff>